<commit_message>
Effizient/ psychologie des Testen
</commit_message>
<xml_diff>
--- a/Diplomarbeit.docx
+++ b/Diplomarbeit.docx
@@ -951,13 +951,6 @@
     </w:p>
     <w:p>
       <w:pPr>
-        <w:rPr>
-          <w:lang w:val="de-AT"/>
-        </w:rPr>
-      </w:pPr>
-    </w:p>
-    <w:p>
-      <w:pPr>
         <w:pStyle w:val="berschrift1"/>
         <w:rPr>
           <w:lang w:val="de-AT"/>
@@ -967,6 +960,7 @@
         <w:rPr>
           <w:lang w:val="de-AT"/>
         </w:rPr>
+        <w:lastRenderedPageBreak/>
         <w:t>Softwarequalität</w:t>
       </w:r>
     </w:p>
@@ -999,19 +993,7 @@
         <w:rPr>
           <w:lang w:val="de-AT"/>
         </w:rPr>
-        <w:t xml:space="preserve">rd dabei als Standard angesehen, darin werden folgende Merkmale für die </w:t>
-      </w:r>
-      <w:r>
-        <w:rPr>
-          <w:lang w:val="de-AT"/>
-        </w:rPr>
-        <w:t>Softwarequalität</w:t>
-      </w:r>
-      <w:r>
-        <w:rPr>
-          <w:lang w:val="de-AT"/>
-        </w:rPr>
-        <w:t xml:space="preserve"> definiert:</w:t>
+        <w:t>rd dabei als Standard angesehen, darin werden folgende Merkmale für die Softwarequalität definiert:</w:t>
       </w:r>
     </w:p>
     <w:p>
@@ -1083,7 +1065,7 @@
         <w:rPr>
           <w:lang w:val="de-AT"/>
         </w:rPr>
-        <w:t>Effizient</w:t>
+        <w:t>Effizienz</w:t>
       </w:r>
     </w:p>
     <w:p>
@@ -1171,56 +1153,61 @@
     <w:p>
       <w:pPr>
         <w:pStyle w:val="berschrift2"/>
-        <w:rPr>
-          <w:lang w:val="de-AT"/>
-        </w:rPr>
-      </w:pPr>
-      <w:r>
-        <w:rPr>
-          <w:lang w:val="de-AT"/>
-        </w:rPr>
+      </w:pPr>
+      <w:r>
         <w:t xml:space="preserve">Zuverlässigkeit </w:t>
       </w:r>
     </w:p>
     <w:p>
-      <w:r>
-        <w:rPr>
-          <w:lang w:val="de-AT"/>
-        </w:rPr>
-        <w:t xml:space="preserve">Offizielle </w:t>
-      </w:r>
-      <w:r>
-        <w:rPr>
-          <w:lang w:val="de-AT"/>
-        </w:rPr>
-        <w:t>Definition</w:t>
-      </w:r>
-      <w:r>
-        <w:rPr>
-          <w:lang w:val="de-AT"/>
-        </w:rPr>
-        <w:t xml:space="preserve"> nach ISO 9126</w:t>
-      </w:r>
-      <w:r>
-        <w:rPr>
-          <w:lang w:val="de-AT"/>
-        </w:rPr>
-        <w:br/>
-      </w:r>
-      <w:r>
-        <w:br/>
-      </w:r>
+      <w:pPr>
+        <w:rPr>
+          <w:lang w:val="de-AT"/>
+        </w:rPr>
+      </w:pPr>
+      <w:r>
+        <w:rPr>
+          <w:lang w:val="de-AT"/>
+        </w:rPr>
+        <w:t>Offizielle Definition</w:t>
+      </w:r>
+      <w:r>
+        <w:rPr>
+          <w:lang w:val="de-AT"/>
+        </w:rPr>
+        <w:t xml:space="preserve"> nach ISO/IEC 25010:2011</w:t>
+      </w:r>
+      <w:r>
+        <w:rPr>
+          <w:lang w:val="de-AT"/>
+        </w:rPr>
+        <w:t>:</w:t>
+      </w:r>
+    </w:p>
+    <w:p>
+      <w:pPr>
+        <w:ind w:left="720"/>
+      </w:pPr>
       <w:commentRangeStart w:id="1"/>
       <w:r>
         <w:t>„</w:t>
       </w:r>
+      <w:proofErr w:type="gramStart"/>
       <w:r>
         <w:rPr>
           <w:rFonts w:ascii="Helvetica" w:hAnsi="Helvetica" w:cs="Helvetica"/>
           <w:color w:val="000000"/>
           <w:shd w:val="clear" w:color="auto" w:fill="FFFFFF"/>
         </w:rPr>
-        <w:t>degree to which a system, product or component performs specified functions under specified conditions for a specified period of time</w:t>
+        <w:t>degree</w:t>
+      </w:r>
+      <w:proofErr w:type="gramEnd"/>
+      <w:r>
+        <w:rPr>
+          <w:rFonts w:ascii="Helvetica" w:hAnsi="Helvetica" w:cs="Helvetica"/>
+          <w:color w:val="000000"/>
+          <w:shd w:val="clear" w:color="auto" w:fill="FFFFFF"/>
+        </w:rPr>
+        <w:t xml:space="preserve"> to which a system, product or component performs specified functions under specified conditions for a specified period of time</w:t>
       </w:r>
       <w:r>
         <w:t xml:space="preserve">“ </w:t>
@@ -1234,6 +1221,51 @@
       </w:r>
       <w:r>
         <w:t xml:space="preserve"> </w:t>
+      </w:r>
+    </w:p>
+    <w:p>
+      <w:pPr>
+        <w:rPr>
+          <w:lang w:val="de-AT"/>
+        </w:rPr>
+      </w:pPr>
+      <w:r>
+        <w:rPr>
+          <w:shd w:val="clear" w:color="auto" w:fill="FFFFFF"/>
+          <w:lang w:val="de-AT"/>
+        </w:rPr>
+        <w:t>ISO/IEC 25010:2011</w:t>
+      </w:r>
+      <w:r>
+        <w:rPr>
+          <w:shd w:val="clear" w:color="auto" w:fill="FFFFFF"/>
+          <w:lang w:val="de-AT"/>
+        </w:rPr>
+        <w:t>, Online in Internet: URL:</w:t>
+      </w:r>
+      <w:r>
+        <w:rPr>
+          <w:shd w:val="clear" w:color="auto" w:fill="FFFFFF"/>
+          <w:lang w:val="de-AT"/>
+        </w:rPr>
+        <w:t xml:space="preserve"> </w:t>
+      </w:r>
+      <w:hyperlink r:id="rId7" w:history="1">
+        <w:r>
+          <w:rPr>
+            <w:rStyle w:val="Hyperlink"/>
+            <w:shd w:val="clear" w:color="auto" w:fill="FFFFFF"/>
+            <w:lang w:val="de-AT"/>
+          </w:rPr>
+          <w:t>https://www.iso.org/obp/ui/#iso:std:iso-iec:25010:ed-1:v1:en</w:t>
+        </w:r>
+      </w:hyperlink>
+      <w:r>
+        <w:rPr>
+          <w:shd w:val="clear" w:color="auto" w:fill="FFFFFF"/>
+          <w:lang w:val="de-AT"/>
+        </w:rPr>
+        <w:t>, 17.03.2016.</w:t>
       </w:r>
     </w:p>
     <w:p>
@@ -1261,6 +1293,12 @@
         <w:br/>
         <w:t>Fehlertoleranz und Wiederherstellbarkeit</w:t>
       </w:r>
+      <w:r>
+        <w:rPr>
+          <w:lang w:val="de-AT"/>
+        </w:rPr>
+        <w:t>.</w:t>
+      </w:r>
     </w:p>
     <w:p>
       <w:pPr>
@@ -1274,6 +1312,98 @@
           <w:lang w:val="de-AT"/>
         </w:rPr>
         <w:t>Benutzbarkeit</w:t>
+      </w:r>
+    </w:p>
+    <w:p>
+      <w:pPr>
+        <w:rPr>
+          <w:lang w:val="de-AT"/>
+        </w:rPr>
+      </w:pPr>
+      <w:r>
+        <w:rPr>
+          <w:lang w:val="de-AT"/>
+        </w:rPr>
+        <w:t>Bei Systemen die interaktiv sind und von vielen Kunden benutzt wird, spielt die Benutzbarkeit eine</w:t>
+      </w:r>
+      <w:r>
+        <w:rPr>
+          <w:lang w:val="de-AT"/>
+        </w:rPr>
+        <w:t xml:space="preserve"> große Rolle. Sie beschreibt den Aufwand für die Nutzung der Software. </w:t>
+      </w:r>
+    </w:p>
+    <w:p>
+      <w:pPr>
+        <w:pStyle w:val="berschrift2"/>
+        <w:rPr>
+          <w:lang w:val="de-AT"/>
+        </w:rPr>
+      </w:pPr>
+      <w:r>
+        <w:rPr>
+          <w:lang w:val="de-AT"/>
+        </w:rPr>
+        <w:t>Effizienz</w:t>
+      </w:r>
+    </w:p>
+    <w:p>
+      <w:pPr>
+        <w:rPr>
+          <w:lang w:val="de-AT"/>
+        </w:rPr>
+      </w:pPr>
+      <w:r>
+        <w:rPr>
+          <w:lang w:val="de-AT"/>
+        </w:rPr>
+        <w:t>Das Verhältnis der Leitung zu den verbrauchten Ressourcen beschreibt den Grad der Effizienz. Bei guter Leistung mit wenig Ressourcenverbrauch ist eine gute Effizienz gegeben und umgekehrt.</w:t>
+      </w:r>
+    </w:p>
+    <w:p>
+      <w:pPr>
+        <w:pStyle w:val="berschrift2"/>
+        <w:rPr>
+          <w:lang w:val="de-AT"/>
+        </w:rPr>
+      </w:pPr>
+      <w:r>
+        <w:rPr>
+          <w:lang w:val="de-AT"/>
+        </w:rPr>
+        <w:t>Wartbarkeit</w:t>
+      </w:r>
+    </w:p>
+    <w:p>
+      <w:pPr>
+        <w:rPr>
+          <w:lang w:val="de-AT"/>
+        </w:rPr>
+      </w:pPr>
+      <w:r>
+        <w:rPr>
+          <w:lang w:val="de-AT"/>
+        </w:rPr>
+        <w:t xml:space="preserve">Wartbarkeit wird in der Fachliteratur auch als Änderbarkeit bezeichnet. Sie </w:t>
+      </w:r>
+      <w:r>
+        <w:rPr>
+          <w:lang w:val="de-AT"/>
+        </w:rPr>
+        <w:t>beschreibt wie gut das System modifizierbar und änderbar ist.</w:t>
+      </w:r>
+    </w:p>
+    <w:p>
+      <w:pPr>
+        <w:rPr>
+          <w:lang w:val="de-AT"/>
+        </w:rPr>
+      </w:pPr>
+      <w:r>
+        <w:rPr>
+          <w:lang w:val="de-AT"/>
+        </w:rPr>
+        <w:br w:type="page"/>
       </w:r>
     </w:p>
     <w:p>
@@ -1287,23 +1417,362 @@
     </w:p>
     <w:p>
       <w:pPr>
-        <w:rPr>
-          <w:lang w:val="de-AT"/>
-        </w:rPr>
-      </w:pPr>
+        <w:pStyle w:val="berschrift2"/>
+        <w:rPr>
+          <w:lang w:val="de-AT"/>
+        </w:rPr>
+      </w:pPr>
+      <w:r>
+        <w:rPr>
+          <w:lang w:val="de-AT"/>
+        </w:rPr>
+        <w:t>Übertragbarkeit</w:t>
+      </w:r>
+    </w:p>
+    <w:p>
+      <w:pPr>
+        <w:rPr>
+          <w:lang w:val="de-AT"/>
+        </w:rPr>
+      </w:pPr>
+      <w:r>
+        <w:rPr>
+          <w:lang w:val="de-AT"/>
+        </w:rPr>
+        <w:t>Die Übertragbarkeit beschreibt wie gut das System sich in einer anderen Umgebung intrigieren lässt.</w:t>
+      </w:r>
+    </w:p>
+    <w:p>
+      <w:pPr>
+        <w:rPr>
+          <w:lang w:val="de-AT"/>
+        </w:rPr>
+      </w:pPr>
+    </w:p>
+    <w:p>
+      <w:pPr>
+        <w:pStyle w:val="berschrift1"/>
+        <w:rPr>
+          <w:lang w:val="de-AT"/>
+        </w:rPr>
+      </w:pPr>
+      <w:r>
+        <w:rPr>
+          <w:lang w:val="de-AT"/>
+        </w:rPr>
+        <w:t xml:space="preserve">Psychologie des Testens </w:t>
+      </w:r>
+    </w:p>
+    <w:p>
+      <w:pPr>
+        <w:rPr>
+          <w:lang w:val="de-AT"/>
+        </w:rPr>
+      </w:pPr>
+      <w:r>
+        <w:rPr>
+          <w:lang w:val="de-AT"/>
+        </w:rPr>
+        <w:t>S35</w:t>
+      </w:r>
+    </w:p>
+    <w:p>
+      <w:pPr>
+        <w:rPr>
+          <w:lang w:val="de-AT"/>
+        </w:rPr>
+      </w:pPr>
+      <w:r>
+        <w:rPr>
+          <w:lang w:val="de-AT"/>
+        </w:rPr>
+        <w:t>Bei der Entwicklung einer Software wird ein neues Produkt erschaffen. Softwareentwicklung wird generell als etwas Konstruktives angesehen, während Softwaretests als etwas eher Destruktives angesehen werden. Tester werden oft ungern gesehen, da diese auf unangenehme Fehler hinweisen.</w:t>
+      </w:r>
+    </w:p>
+    <w:p>
+      <w:pPr>
+        <w:rPr>
+          <w:lang w:val="de-AT"/>
+        </w:rPr>
+      </w:pPr>
+      <w:r>
+        <w:rPr>
+          <w:lang w:val="de-AT"/>
+        </w:rPr>
+        <w:t xml:space="preserve">Um Probleme vorzubeugen ist es wichtig, dass Probleme und Fehlerwirkungen sachlich und neutral dem Entwickler übermittelt werden. </w:t>
+      </w:r>
+      <w:r>
+        <w:rPr>
+          <w:lang w:val="de-AT"/>
+        </w:rPr>
+        <w:t xml:space="preserve">Die Fehlerwirkungen sollten als Verbesserungsvorschläge in Bezug auf die Software und nicht als Kritik an den Entwickler dargestellt werden. Entwickler und Tester sollten zwar unabhängig aber keine Feinde sein. </w:t>
+      </w:r>
+    </w:p>
+    <w:p>
+      <w:pPr>
+        <w:rPr>
+          <w:lang w:val="de-AT"/>
+        </w:rPr>
+      </w:pPr>
+      <w:r>
+        <w:rPr>
+          <w:lang w:val="de-AT"/>
+        </w:rPr>
+        <w:t xml:space="preserve">Die Unabhängigkeit zwischen Entwickler und Tester sind insofern wichtig, da Entwickler alle </w:t>
+      </w:r>
+      <w:proofErr w:type="spellStart"/>
+      <w:r>
+        <w:rPr>
+          <w:lang w:val="de-AT"/>
+        </w:rPr>
+        <w:t>Use</w:t>
+      </w:r>
+      <w:proofErr w:type="spellEnd"/>
+      <w:r>
+        <w:rPr>
+          <w:lang w:val="de-AT"/>
+        </w:rPr>
+        <w:t xml:space="preserve"> Cases und alle möglichen Sonderfälle schon während der Entwicklung berücksichtigen. Ein testen der schon sowieso berücksichtigten Fälle wäre weniger effizient. Ein unabhängiger Tester kann jedoch andere Testszenarien berücksichtigen und anhand der Spezifikation die Sicht des Endkunden nachvollziehen. Natürlich </w:t>
+      </w:r>
+      <w:r>
+        <w:rPr>
+          <w:lang w:val="de-AT"/>
+        </w:rPr>
+        <w:t>kann ein Entwickler als Tester auch Vorteile bringen, vor allem bei geringen finanziellen und zeitlichen Ressourcen, eine allgemein gültige Aussage was besser ist, kann nicht getroffen werden.</w:t>
+      </w:r>
+    </w:p>
+    <w:p>
+      <w:pPr>
+        <w:rPr>
+          <w:lang w:val="de-AT"/>
+        </w:rPr>
+      </w:pPr>
+      <w:r>
+        <w:rPr>
+          <w:lang w:val="de-AT"/>
+        </w:rPr>
+        <w:t>Im Idealfall sollte der Entwickler sachlich mit dem Tester zusammenarbeiten, um so die Qualität des Produktes zu verbessern.</w:t>
+      </w:r>
+    </w:p>
+    <w:p>
+      <w:pPr>
+        <w:rPr>
+          <w:lang w:val="de-AT"/>
+        </w:rPr>
+      </w:pPr>
+      <w:r>
+        <w:rPr>
+          <w:lang w:val="de-AT"/>
+        </w:rPr>
+        <w:t>#</w:t>
+      </w:r>
+      <w:proofErr w:type="spellStart"/>
+      <w:r>
+        <w:rPr>
+          <w:lang w:val="de-AT"/>
+        </w:rPr>
+        <w:t>ProblemeBeiFehlerFIndung</w:t>
+      </w:r>
+      <w:proofErr w:type="spellEnd"/>
+    </w:p>
+    <w:p>
+      <w:pPr>
+        <w:pStyle w:val="berschrift1"/>
+        <w:rPr>
+          <w:lang w:val="de-AT"/>
+        </w:rPr>
+      </w:pPr>
+      <w:r>
+        <w:rPr>
+          <w:lang w:val="de-AT"/>
+        </w:rPr>
+        <w:t>7 Prinzipien des SoftwareTestens</w:t>
+      </w:r>
+    </w:p>
+    <w:p>
+      <w:pPr>
+        <w:rPr>
+          <w:lang w:val="de-AT"/>
+        </w:rPr>
+      </w:pPr>
+    </w:p>
+    <w:p>
+      <w:pPr>
+        <w:rPr>
+          <w:lang w:val="de-AT"/>
+        </w:rPr>
+      </w:pPr>
+      <w:r>
+        <w:rPr>
+          <w:lang w:val="de-AT"/>
+        </w:rPr>
+        <w:t>Allgemein wurde in den letzten Jahren 7 Prinzipien entwickelt, die von der Fachwelt als Leitfaden akzeptiert wird.</w:t>
+      </w:r>
+    </w:p>
+    <w:p>
+      <w:pPr>
+        <w:pStyle w:val="Listenabsatz"/>
+        <w:numPr>
+          <w:ilvl w:val="0"/>
+          <w:numId w:val="4"/>
+        </w:numPr>
+        <w:rPr>
+          <w:lang w:val="de-AT"/>
+        </w:rPr>
+      </w:pPr>
+      <w:r>
+        <w:rPr>
+          <w:lang w:val="de-AT"/>
+        </w:rPr>
+        <w:t>Testen zeigt die Anwesenheit von Fehlern</w:t>
+      </w:r>
+    </w:p>
+    <w:p>
+      <w:pPr>
+        <w:pStyle w:val="Listenabsatz"/>
+        <w:numPr>
+          <w:ilvl w:val="0"/>
+          <w:numId w:val="4"/>
+        </w:numPr>
+        <w:rPr>
+          <w:lang w:val="de-AT"/>
+        </w:rPr>
+      </w:pPr>
+      <w:r>
+        <w:rPr>
+          <w:lang w:val="de-AT"/>
+        </w:rPr>
+        <w:t>Vollständiges Testen ist nicht möglich</w:t>
+      </w:r>
+    </w:p>
+    <w:p>
+      <w:pPr>
+        <w:pStyle w:val="Listenabsatz"/>
+        <w:numPr>
+          <w:ilvl w:val="0"/>
+          <w:numId w:val="4"/>
+        </w:numPr>
+        <w:rPr>
+          <w:lang w:val="de-AT"/>
+        </w:rPr>
+      </w:pPr>
+      <w:r>
+        <w:rPr>
+          <w:lang w:val="de-AT"/>
+        </w:rPr>
+        <w:t>Mit dem Testen frühzeitig beginnen</w:t>
+      </w:r>
+    </w:p>
+    <w:p>
+      <w:pPr>
+        <w:pStyle w:val="Listenabsatz"/>
+        <w:numPr>
+          <w:ilvl w:val="0"/>
+          <w:numId w:val="4"/>
+        </w:numPr>
+        <w:rPr>
+          <w:lang w:val="de-AT"/>
+        </w:rPr>
+      </w:pPr>
+      <w:r>
+        <w:rPr>
+          <w:lang w:val="de-AT"/>
+        </w:rPr>
+        <w:t>Fehler häufen sich in bestimmten Teilen</w:t>
+      </w:r>
+    </w:p>
+    <w:p>
+      <w:pPr>
+        <w:pStyle w:val="Listenabsatz"/>
+        <w:numPr>
+          <w:ilvl w:val="0"/>
+          <w:numId w:val="4"/>
+        </w:numPr>
+        <w:rPr>
+          <w:lang w:val="de-AT"/>
+        </w:rPr>
+      </w:pPr>
+      <w:r>
+        <w:rPr>
+          <w:lang w:val="de-AT"/>
+        </w:rPr>
+        <w:t>Es herrscht eine zunehmende Testresistenz</w:t>
+      </w:r>
+    </w:p>
+    <w:p>
+      <w:pPr>
+        <w:pStyle w:val="Listenabsatz"/>
+        <w:numPr>
+          <w:ilvl w:val="0"/>
+          <w:numId w:val="4"/>
+        </w:numPr>
+        <w:rPr>
+          <w:lang w:val="de-AT"/>
+        </w:rPr>
+      </w:pPr>
+      <w:r>
+        <w:rPr>
+          <w:lang w:val="de-AT"/>
+        </w:rPr>
+        <w:t>Testen ist abhängig vom Umfeld</w:t>
+      </w:r>
+    </w:p>
+    <w:p>
+      <w:pPr>
+        <w:pStyle w:val="Listenabsatz"/>
+        <w:numPr>
+          <w:ilvl w:val="0"/>
+          <w:numId w:val="4"/>
+        </w:numPr>
+        <w:rPr>
+          <w:lang w:val="de-AT"/>
+        </w:rPr>
+      </w:pPr>
+      <w:r>
+        <w:rPr>
+          <w:lang w:val="de-AT"/>
+        </w:rPr>
+        <w:t>Keine Fehler bedeuten nicht, dass es den Erwartungen des Kunden entspricht</w:t>
+      </w:r>
+    </w:p>
+    <w:p>
+      <w:pPr>
+        <w:rPr>
+          <w:lang w:val="de-AT"/>
+        </w:rPr>
+      </w:pPr>
+      <w:r>
+        <w:rPr>
+          <w:lang w:val="de-AT"/>
+        </w:rPr>
+        <w:t>Diese 7 Prinzipien werden in der Literatur immer wieder erwähnt und angesprochen, deshalb ist es wichtig, diese im Hinterkopf zu behalten.</w:t>
+      </w:r>
       <w:r>
         <w:rPr>
           <w:lang w:val="de-AT"/>
         </w:rPr>
         <w:br/>
       </w:r>
-      <w:r>
-        <w:rPr>
-          <w:lang w:val="de-AT"/>
-        </w:rPr>
-        <w:br/>
-        <w:t xml:space="preserve"> </w:t>
-      </w:r>
+    </w:p>
+    <w:p>
+      <w:pPr>
+        <w:rPr>
+          <w:lang w:val="de-AT"/>
+        </w:rPr>
+      </w:pPr>
+      <w:r>
+        <w:rPr>
+          <w:lang w:val="de-AT"/>
+        </w:rPr>
+        <w:br w:type="page"/>
+      </w:r>
+    </w:p>
+    <w:p>
+      <w:pPr>
+        <w:rPr>
+          <w:lang w:val="de-AT"/>
+        </w:rPr>
+      </w:pPr>
     </w:p>
     <w:p>
       <w:pPr>
@@ -1316,36 +1785,120 @@
         <w:rPr>
           <w:lang w:val="de-AT"/>
         </w:rPr>
-        <w:t xml:space="preserve">Psychologie des Testens </w:t>
-      </w:r>
-    </w:p>
-    <w:p>
-      <w:pPr>
-        <w:rPr>
-          <w:lang w:val="de-AT"/>
-        </w:rPr>
-      </w:pPr>
-    </w:p>
-    <w:p>
-      <w:pPr>
-        <w:rPr>
-          <w:lang w:val="de-AT"/>
-        </w:rPr>
-      </w:pPr>
-      <w:r>
-        <w:rPr>
-          <w:lang w:val="de-AT"/>
-        </w:rPr>
-        <w:t>#</w:t>
-      </w:r>
-      <w:proofErr w:type="spellStart"/>
-      <w:r>
-        <w:rPr>
-          <w:lang w:val="de-AT"/>
-        </w:rPr>
-        <w:t>ProblemeBeiFehlerFIndung</w:t>
-      </w:r>
-      <w:proofErr w:type="spellEnd"/>
+        <w:t>Testen im softwarezyklus</w:t>
+      </w:r>
+    </w:p>
+    <w:p>
+      <w:pPr>
+        <w:rPr>
+          <w:lang w:val="de-AT"/>
+        </w:rPr>
+      </w:pPr>
+    </w:p>
+    <w:p>
+      <w:pPr>
+        <w:pStyle w:val="berschrift2"/>
+        <w:rPr>
+          <w:lang w:val="de-AT"/>
+        </w:rPr>
+      </w:pPr>
+      <w:r>
+        <w:rPr>
+          <w:lang w:val="de-AT"/>
+        </w:rPr>
+        <w:t>Modelle</w:t>
+      </w:r>
+    </w:p>
+    <w:p>
+      <w:pPr>
+        <w:rPr>
+          <w:lang w:val="de-AT"/>
+        </w:rPr>
+      </w:pPr>
+    </w:p>
+    <w:p>
+      <w:pPr>
+        <w:pStyle w:val="berschrift2"/>
+        <w:rPr>
+          <w:lang w:val="de-AT"/>
+        </w:rPr>
+      </w:pPr>
+      <w:r>
+        <w:rPr>
+          <w:lang w:val="de-AT"/>
+        </w:rPr>
+        <w:t>Komponententest</w:t>
+      </w:r>
+    </w:p>
+    <w:p>
+      <w:pPr>
+        <w:rPr>
+          <w:lang w:val="de-AT"/>
+        </w:rPr>
+      </w:pPr>
+    </w:p>
+    <w:p>
+      <w:pPr>
+        <w:pStyle w:val="berschrift2"/>
+        <w:rPr>
+          <w:lang w:val="de-AT"/>
+        </w:rPr>
+      </w:pPr>
+      <w:r>
+        <w:rPr>
+          <w:lang w:val="de-AT"/>
+        </w:rPr>
+        <w:t>Integrationstest</w:t>
+      </w:r>
+    </w:p>
+    <w:p>
+      <w:pPr>
+        <w:rPr>
+          <w:lang w:val="de-AT"/>
+        </w:rPr>
+      </w:pPr>
+    </w:p>
+    <w:p>
+      <w:pPr>
+        <w:pStyle w:val="berschrift2"/>
+        <w:rPr>
+          <w:lang w:val="de-AT"/>
+        </w:rPr>
+      </w:pPr>
+      <w:r>
+        <w:rPr>
+          <w:lang w:val="de-AT"/>
+        </w:rPr>
+        <w:t>Systemtest</w:t>
+      </w:r>
+    </w:p>
+    <w:p>
+      <w:pPr>
+        <w:rPr>
+          <w:lang w:val="de-AT"/>
+        </w:rPr>
+      </w:pPr>
+    </w:p>
+    <w:p>
+      <w:pPr>
+        <w:pStyle w:val="berschrift2"/>
+        <w:rPr>
+          <w:lang w:val="de-AT"/>
+        </w:rPr>
+      </w:pPr>
+      <w:r>
+        <w:rPr>
+          <w:lang w:val="de-AT"/>
+        </w:rPr>
+        <w:t>Abnahme Und Akzeptanztest</w:t>
+      </w:r>
+    </w:p>
+    <w:p>
+      <w:pPr>
+        <w:rPr>
+          <w:lang w:val="de-AT"/>
+        </w:rPr>
+      </w:pPr>
     </w:p>
     <w:p>
       <w:pPr>
@@ -1358,28 +1911,7 @@
         <w:rPr>
           <w:lang w:val="de-AT"/>
         </w:rPr>
-        <w:t>7 Prinzipien des SoftwareTestens</w:t>
-      </w:r>
-    </w:p>
-    <w:p>
-      <w:pPr>
-        <w:rPr>
-          <w:lang w:val="de-AT"/>
-        </w:rPr>
-      </w:pPr>
-    </w:p>
-    <w:p>
-      <w:pPr>
-        <w:pStyle w:val="berschrift1"/>
-        <w:rPr>
-          <w:lang w:val="de-AT"/>
-        </w:rPr>
-      </w:pPr>
-      <w:r>
-        <w:rPr>
-          <w:lang w:val="de-AT"/>
-        </w:rPr>
-        <w:t>Testen im softwarezyklus</w:t>
+        <w:t xml:space="preserve">Grundlegende Softwaretest </w:t>
       </w:r>
     </w:p>
     <w:p>
@@ -1400,7 +1932,7 @@
         <w:rPr>
           <w:lang w:val="de-AT"/>
         </w:rPr>
-        <w:t>Modelle</w:t>
+        <w:t>Funktionale und nicht funktionale Tests</w:t>
       </w:r>
     </w:p>
     <w:p>
@@ -1421,127 +1953,40 @@
         <w:rPr>
           <w:lang w:val="de-AT"/>
         </w:rPr>
-        <w:t>Komponententest</w:t>
-      </w:r>
-    </w:p>
-    <w:p>
-      <w:pPr>
-        <w:rPr>
-          <w:lang w:val="de-AT"/>
-        </w:rPr>
-      </w:pPr>
-    </w:p>
+        <w:t>Statische Tests</w:t>
+      </w:r>
+    </w:p>
+    <w:p>
+      <w:pPr>
+        <w:rPr>
+          <w:lang w:val="de-AT"/>
+        </w:rPr>
+      </w:pPr>
+    </w:p>
+    <w:p>
+      <w:pPr>
+        <w:pStyle w:val="berschrift3"/>
+      </w:pPr>
+      <w:r>
+        <w:t>Diverse ReviewArten</w:t>
+      </w:r>
+    </w:p>
+    <w:p/>
+    <w:p>
+      <w:pPr>
+        <w:pStyle w:val="berschrift3"/>
+      </w:pPr>
+      <w:r>
+        <w:t>Diverse COmpiler /REfactor</w:t>
+      </w:r>
+    </w:p>
+    <w:p/>
     <w:p>
       <w:pPr>
         <w:pStyle w:val="berschrift2"/>
-        <w:rPr>
-          <w:lang w:val="de-AT"/>
-        </w:rPr>
-      </w:pPr>
-      <w:r>
-        <w:rPr>
-          <w:lang w:val="de-AT"/>
-        </w:rPr>
-        <w:t>Integrationstest</w:t>
-      </w:r>
-    </w:p>
-    <w:p>
-      <w:pPr>
-        <w:rPr>
-          <w:lang w:val="de-AT"/>
-        </w:rPr>
-      </w:pPr>
-    </w:p>
-    <w:p>
-      <w:pPr>
-        <w:pStyle w:val="berschrift2"/>
-        <w:rPr>
-          <w:lang w:val="de-AT"/>
-        </w:rPr>
-      </w:pPr>
-      <w:r>
-        <w:rPr>
-          <w:lang w:val="de-AT"/>
-        </w:rPr>
-        <w:t>Systemtest</w:t>
-      </w:r>
-    </w:p>
-    <w:p>
-      <w:pPr>
-        <w:rPr>
-          <w:lang w:val="de-AT"/>
-        </w:rPr>
-      </w:pPr>
-    </w:p>
-    <w:p>
-      <w:pPr>
-        <w:pStyle w:val="berschrift2"/>
-        <w:rPr>
-          <w:lang w:val="de-AT"/>
-        </w:rPr>
-      </w:pPr>
-      <w:r>
-        <w:rPr>
-          <w:lang w:val="de-AT"/>
-        </w:rPr>
-        <w:t>Abnahme Und Akzeptanztest</w:t>
-      </w:r>
-    </w:p>
-    <w:p>
-      <w:pPr>
-        <w:rPr>
-          <w:lang w:val="de-AT"/>
-        </w:rPr>
-      </w:pPr>
-    </w:p>
-    <w:p>
-      <w:pPr>
-        <w:pStyle w:val="berschrift1"/>
-        <w:rPr>
-          <w:lang w:val="de-AT"/>
-        </w:rPr>
-      </w:pPr>
-      <w:r>
-        <w:rPr>
-          <w:lang w:val="de-AT"/>
-        </w:rPr>
-        <w:t xml:space="preserve">Grundlegende Softwaretest </w:t>
-      </w:r>
-    </w:p>
-    <w:p>
-      <w:pPr>
-        <w:rPr>
-          <w:lang w:val="de-AT"/>
-        </w:rPr>
-      </w:pPr>
-    </w:p>
-    <w:p>
-      <w:pPr>
-        <w:pStyle w:val="berschrift2"/>
-        <w:rPr>
-          <w:lang w:val="de-AT"/>
-        </w:rPr>
-      </w:pPr>
-      <w:r>
-        <w:rPr>
-          <w:lang w:val="de-AT"/>
-        </w:rPr>
-        <w:t>Funktionale und nicht funktionale Tests</w:t>
-      </w:r>
-    </w:p>
-    <w:p>
-      <w:pPr>
-        <w:rPr>
-          <w:lang w:val="de-AT"/>
-        </w:rPr>
-      </w:pPr>
-    </w:p>
-    <w:p>
-      <w:pPr>
-        <w:pStyle w:val="berschrift2"/>
-      </w:pPr>
-      <w:r>
-        <w:t>Statische Tests</w:t>
+      </w:pPr>
+      <w:r>
+        <w:t>Dynamische Tests</w:t>
       </w:r>
     </w:p>
     <w:p/>
@@ -1550,79 +1995,64 @@
         <w:pStyle w:val="berschrift3"/>
       </w:pPr>
       <w:r>
-        <w:t>Diverse ReviewArten</w:t>
+        <w:t>White box</w:t>
       </w:r>
     </w:p>
     <w:p/>
     <w:p>
       <w:pPr>
         <w:pStyle w:val="berschrift3"/>
-      </w:pPr>
-      <w:r>
-        <w:t>Diverse COmpiler /REfactor</w:t>
-      </w:r>
-    </w:p>
-    <w:p/>
-    <w:p>
-      <w:pPr>
-        <w:pStyle w:val="berschrift2"/>
-      </w:pPr>
-      <w:r>
-        <w:t>Dynamische Tests</w:t>
-      </w:r>
-    </w:p>
-    <w:p/>
+        <w:rPr>
+          <w:lang w:val="de-AT"/>
+        </w:rPr>
+      </w:pPr>
+      <w:r>
+        <w:rPr>
+          <w:lang w:val="de-AT"/>
+        </w:rPr>
+        <w:t>Black Box</w:t>
+      </w:r>
+    </w:p>
+    <w:p>
+      <w:pPr>
+        <w:rPr>
+          <w:lang w:val="de-AT"/>
+        </w:rPr>
+      </w:pPr>
+    </w:p>
     <w:p>
       <w:pPr>
         <w:pStyle w:val="berschrift3"/>
-      </w:pPr>
-      <w:r>
-        <w:t>White box</w:t>
-      </w:r>
-    </w:p>
-    <w:p/>
+        <w:rPr>
+          <w:lang w:val="de-AT"/>
+        </w:rPr>
+      </w:pPr>
+      <w:r>
+        <w:rPr>
+          <w:lang w:val="de-AT"/>
+        </w:rPr>
+        <w:lastRenderedPageBreak/>
+        <w:t xml:space="preserve">Äquivalenzklassen Bildung </w:t>
+      </w:r>
+    </w:p>
+    <w:p>
+      <w:pPr>
+        <w:rPr>
+          <w:lang w:val="de-AT"/>
+        </w:rPr>
+      </w:pPr>
+    </w:p>
     <w:p>
       <w:pPr>
         <w:pStyle w:val="berschrift3"/>
-      </w:pPr>
-      <w:r>
-        <w:t>Black Box</w:t>
-      </w:r>
-    </w:p>
-    <w:p/>
-    <w:p>
-      <w:pPr>
-        <w:pStyle w:val="berschrift3"/>
-        <w:rPr>
-          <w:lang w:val="de-AT"/>
-        </w:rPr>
-      </w:pPr>
-      <w:r>
-        <w:rPr>
-          <w:lang w:val="de-AT"/>
-        </w:rPr>
-        <w:t xml:space="preserve">Äquivalenzklassen Bildung </w:t>
-      </w:r>
-    </w:p>
-    <w:p>
-      <w:pPr>
-        <w:rPr>
-          <w:lang w:val="de-AT"/>
-        </w:rPr>
-      </w:pPr>
-    </w:p>
-    <w:p>
-      <w:pPr>
-        <w:pStyle w:val="berschrift3"/>
-        <w:rPr>
-          <w:lang w:val="de-AT"/>
-        </w:rPr>
-      </w:pPr>
-      <w:r>
-        <w:rPr>
-          <w:lang w:val="de-AT"/>
-        </w:rPr>
-        <w:lastRenderedPageBreak/>
+        <w:rPr>
+          <w:lang w:val="de-AT"/>
+        </w:rPr>
+      </w:pPr>
+      <w:r>
+        <w:rPr>
+          <w:lang w:val="de-AT"/>
+        </w:rPr>
         <w:t>Zustandsbezogene Tests</w:t>
       </w:r>
     </w:p>
@@ -1975,7 +2405,7 @@
         </w:rPr>
         <w:annotationRef/>
       </w:r>
-      <w:hyperlink r:id="rId2" w:history="1">
+      <w:hyperlink r:id="rId2" w:anchor="iso:std:iso-iec:25010:ed-1:v1:en" w:history="1">
         <w:r>
           <w:rPr>
             <w:rStyle w:val="Hyperlink"/>
@@ -2229,6 +2659,95 @@
     </w:lvl>
   </w:abstractNum>
   <w:abstractNum w:abstractNumId="2" w15:restartNumberingAfterBreak="0">
+    <w:nsid w:val="64B30285"/>
+    <w:multiLevelType w:val="hybridMultilevel"/>
+    <w:tmpl w:val="E8801076"/>
+    <w:lvl w:ilvl="0" w:tplc="0809000F">
+      <w:start w:val="1"/>
+      <w:numFmt w:val="decimal"/>
+      <w:lvlText w:val="%1."/>
+      <w:lvlJc w:val="left"/>
+      <w:pPr>
+        <w:ind w:left="720" w:hanging="360"/>
+      </w:pPr>
+      <w:rPr>
+        <w:rFonts w:hint="default"/>
+      </w:rPr>
+    </w:lvl>
+    <w:lvl w:ilvl="1" w:tplc="08090019" w:tentative="1">
+      <w:start w:val="1"/>
+      <w:numFmt w:val="lowerLetter"/>
+      <w:lvlText w:val="%2."/>
+      <w:lvlJc w:val="left"/>
+      <w:pPr>
+        <w:ind w:left="1440" w:hanging="360"/>
+      </w:pPr>
+    </w:lvl>
+    <w:lvl w:ilvl="2" w:tplc="0809001B" w:tentative="1">
+      <w:start w:val="1"/>
+      <w:numFmt w:val="lowerRoman"/>
+      <w:lvlText w:val="%3."/>
+      <w:lvlJc w:val="right"/>
+      <w:pPr>
+        <w:ind w:left="2160" w:hanging="180"/>
+      </w:pPr>
+    </w:lvl>
+    <w:lvl w:ilvl="3" w:tplc="0809000F" w:tentative="1">
+      <w:start w:val="1"/>
+      <w:numFmt w:val="decimal"/>
+      <w:lvlText w:val="%4."/>
+      <w:lvlJc w:val="left"/>
+      <w:pPr>
+        <w:ind w:left="2880" w:hanging="360"/>
+      </w:pPr>
+    </w:lvl>
+    <w:lvl w:ilvl="4" w:tplc="08090019" w:tentative="1">
+      <w:start w:val="1"/>
+      <w:numFmt w:val="lowerLetter"/>
+      <w:lvlText w:val="%5."/>
+      <w:lvlJc w:val="left"/>
+      <w:pPr>
+        <w:ind w:left="3600" w:hanging="360"/>
+      </w:pPr>
+    </w:lvl>
+    <w:lvl w:ilvl="5" w:tplc="0809001B" w:tentative="1">
+      <w:start w:val="1"/>
+      <w:numFmt w:val="lowerRoman"/>
+      <w:lvlText w:val="%6."/>
+      <w:lvlJc w:val="right"/>
+      <w:pPr>
+        <w:ind w:left="4320" w:hanging="180"/>
+      </w:pPr>
+    </w:lvl>
+    <w:lvl w:ilvl="6" w:tplc="0809000F" w:tentative="1">
+      <w:start w:val="1"/>
+      <w:numFmt w:val="decimal"/>
+      <w:lvlText w:val="%7."/>
+      <w:lvlJc w:val="left"/>
+      <w:pPr>
+        <w:ind w:left="5040" w:hanging="360"/>
+      </w:pPr>
+    </w:lvl>
+    <w:lvl w:ilvl="7" w:tplc="08090019" w:tentative="1">
+      <w:start w:val="1"/>
+      <w:numFmt w:val="lowerLetter"/>
+      <w:lvlText w:val="%8."/>
+      <w:lvlJc w:val="left"/>
+      <w:pPr>
+        <w:ind w:left="5760" w:hanging="360"/>
+      </w:pPr>
+    </w:lvl>
+    <w:lvl w:ilvl="8" w:tplc="0809001B" w:tentative="1">
+      <w:start w:val="1"/>
+      <w:numFmt w:val="lowerRoman"/>
+      <w:lvlText w:val="%9."/>
+      <w:lvlJc w:val="right"/>
+      <w:pPr>
+        <w:ind w:left="6480" w:hanging="180"/>
+      </w:pPr>
+    </w:lvl>
+  </w:abstractNum>
+  <w:abstractNum w:abstractNumId="3" w15:restartNumberingAfterBreak="0">
     <w:nsid w:val="794526E2"/>
     <w:multiLevelType w:val="hybridMultilevel"/>
     <w:tmpl w:val="775CA310"/>
@@ -2347,6 +2866,9 @@
     <w:abstractNumId w:val="1"/>
   </w:num>
   <w:num w:numId="3">
+    <w:abstractNumId w:val="3"/>
+  </w:num>
+  <w:num w:numId="4">
     <w:abstractNumId w:val="2"/>
   </w:num>
 </w:numbering>
@@ -2963,7 +3485,6 @@
   <w:style w:type="character" w:default="1" w:styleId="Absatz-Standardschriftart">
     <w:name w:val="Default Paragraph Font"/>
     <w:uiPriority w:val="1"/>
-    <w:semiHidden/>
     <w:unhideWhenUsed/>
   </w:style>
   <w:style w:type="table" w:default="1" w:styleId="NormaleTabelle">

</xml_diff>